<commit_message>
Client-Server Request format changed
</commit_message>
<xml_diff>
--- a/Doc/CBM development guide.docx
+++ b/Doc/CBM development guide.docx
@@ -178,688 +178,694 @@
         <w:spacing w:after="0"/>
       </w:pPr>
       <w:r>
-        <w:t xml:space="preserve">Is placed to </w:t>
-      </w:r>
-    </w:p>
-    <w:p>
-      <w:pPr>
-        <w:spacing w:after="0"/>
-        <w:rPr>
-          <w:highlight w:val="lightGray"/>
-        </w:rPr>
-      </w:pPr>
-      <w:r>
-        <w:rPr>
-          <w:highlight w:val="lightGray"/>
-        </w:rPr>
-        <w:t xml:space="preserve"> </w:t>
-      </w:r>
-      <w:r>
-        <w:rPr>
-          <w:highlight w:val="lightGray"/>
-        </w:rPr>
-        <w:t>[{</w:t>
-      </w:r>
-    </w:p>
-    <w:p>
-      <w:pPr>
-        <w:spacing w:after="0"/>
-        <w:rPr>
-          <w:highlight w:val="lightGray"/>
-        </w:rPr>
-      </w:pPr>
-      <w:r>
-        <w:rPr>
-          <w:highlight w:val="lightGray"/>
-        </w:rPr>
-        <w:t xml:space="preserve">  </w:t>
-      </w:r>
-      <w:proofErr w:type="gramStart"/>
-      <w:r>
-        <w:rPr>
-          <w:highlight w:val="lightGray"/>
-        </w:rPr>
-        <w:t>title</w:t>
-      </w:r>
-      <w:proofErr w:type="gramEnd"/>
-      <w:r>
-        <w:rPr>
-          <w:highlight w:val="lightGray"/>
-        </w:rPr>
-        <w:t>: '###TITLE###',</w:t>
-      </w:r>
-    </w:p>
-    <w:p>
-      <w:pPr>
-        <w:spacing w:after="0"/>
-        <w:rPr>
-          <w:highlight w:val="lightGray"/>
-        </w:rPr>
-      </w:pPr>
-      <w:r>
-        <w:rPr>
-          <w:highlight w:val="lightGray"/>
-        </w:rPr>
-        <w:t xml:space="preserve">  </w:t>
-      </w:r>
-      <w:proofErr w:type="spellStart"/>
-      <w:proofErr w:type="gramStart"/>
-      <w:r>
-        <w:rPr>
-          <w:highlight w:val="lightGray"/>
-        </w:rPr>
-        <w:t>showHover</w:t>
-      </w:r>
-      <w:proofErr w:type="spellEnd"/>
-      <w:proofErr w:type="gramEnd"/>
-      <w:r>
-        <w:rPr>
-          <w:highlight w:val="lightGray"/>
-        </w:rPr>
-        <w:t>: true,</w:t>
-      </w:r>
-    </w:p>
-    <w:p>
-      <w:pPr>
-        <w:spacing w:after="0"/>
-        <w:rPr>
-          <w:highlight w:val="lightGray"/>
-        </w:rPr>
-      </w:pPr>
-      <w:r>
-        <w:rPr>
-          <w:highlight w:val="lightGray"/>
-        </w:rPr>
-        <w:t xml:space="preserve">  </w:t>
-      </w:r>
-      <w:proofErr w:type="spellStart"/>
-      <w:proofErr w:type="gramStart"/>
-      <w:r>
-        <w:rPr>
-          <w:highlight w:val="lightGray"/>
-        </w:rPr>
-        <w:t>cellHover</w:t>
-      </w:r>
-      <w:proofErr w:type="spellEnd"/>
-      <w:proofErr w:type="gramEnd"/>
-      <w:r>
-        <w:rPr>
-          <w:highlight w:val="lightGray"/>
-        </w:rPr>
-        <w:t>: '###TIP_TEXT###',</w:t>
-      </w:r>
-    </w:p>
-    <w:p>
-      <w:pPr>
-        <w:spacing w:after="0"/>
-        <w:rPr>
-          <w:highlight w:val="lightGray"/>
-        </w:rPr>
-      </w:pPr>
-      <w:r>
-        <w:rPr>
-          <w:highlight w:val="lightGray"/>
-        </w:rPr>
-        <w:t xml:space="preserve">  </w:t>
-      </w:r>
-      <w:proofErr w:type="gramStart"/>
-      <w:r>
-        <w:rPr>
-          <w:highlight w:val="lightGray"/>
-        </w:rPr>
-        <w:t>icon</w:t>
-      </w:r>
-      <w:proofErr w:type="gramEnd"/>
-      <w:r>
-        <w:rPr>
-          <w:highlight w:val="lightGray"/>
-        </w:rPr>
-        <w:t xml:space="preserve">: </w:t>
-      </w:r>
-      <w:proofErr w:type="spellStart"/>
-      <w:r>
-        <w:rPr>
-          <w:highlight w:val="lightGray"/>
-        </w:rPr>
-        <w:t>isc.Page.getAppImgDir</w:t>
-      </w:r>
-      <w:proofErr w:type="spellEnd"/>
-      <w:r>
-        <w:rPr>
-          <w:highlight w:val="lightGray"/>
-        </w:rPr>
-        <w:t>() + 'add.png',</w:t>
-      </w:r>
-    </w:p>
-    <w:p>
-      <w:pPr>
-        <w:spacing w:after="0"/>
-        <w:rPr>
-          <w:highlight w:val="lightGray"/>
-        </w:rPr>
-      </w:pPr>
-      <w:r>
-        <w:rPr>
-          <w:highlight w:val="lightGray"/>
-        </w:rPr>
-        <w:t xml:space="preserve">  </w:t>
-      </w:r>
-      <w:proofErr w:type="gramStart"/>
-      <w:r>
-        <w:rPr>
-          <w:highlight w:val="lightGray"/>
-        </w:rPr>
-        <w:t>click</w:t>
-      </w:r>
-      <w:proofErr w:type="gramEnd"/>
-      <w:r>
-        <w:rPr>
-          <w:highlight w:val="lightGray"/>
-        </w:rPr>
-        <w:t>: function (</w:t>
-      </w:r>
-      <w:proofErr w:type="spellStart"/>
-      <w:r>
-        <w:rPr>
-          <w:highlight w:val="lightGray"/>
-        </w:rPr>
-        <w:t>topElement</w:t>
-      </w:r>
-      <w:proofErr w:type="spellEnd"/>
-      <w:r>
-        <w:rPr>
-          <w:highlight w:val="lightGray"/>
-        </w:rPr>
-        <w:t>) {</w:t>
-      </w:r>
-    </w:p>
-    <w:p>
-      <w:pPr>
-        <w:spacing w:after="0"/>
-        <w:rPr>
-          <w:highlight w:val="lightGray"/>
-        </w:rPr>
-      </w:pPr>
-      <w:r>
-        <w:rPr>
-          <w:highlight w:val="lightGray"/>
-        </w:rPr>
-        <w:t xml:space="preserve">     </w:t>
-      </w:r>
-      <w:proofErr w:type="spellStart"/>
-      <w:proofErr w:type="gramStart"/>
-      <w:r>
-        <w:rPr>
-          <w:highlight w:val="lightGray"/>
-        </w:rPr>
-        <w:t>var</w:t>
-      </w:r>
-      <w:proofErr w:type="spellEnd"/>
-      <w:proofErr w:type="gramEnd"/>
-      <w:r>
-        <w:rPr>
-          <w:highlight w:val="lightGray"/>
-        </w:rPr>
-        <w:t xml:space="preserve"> </w:t>
-      </w:r>
-      <w:proofErr w:type="spellStart"/>
-      <w:r>
-        <w:rPr>
-          <w:highlight w:val="lightGray"/>
-        </w:rPr>
-        <w:t>tbl</w:t>
-      </w:r>
-      <w:proofErr w:type="spellEnd"/>
-      <w:r>
-        <w:rPr>
-          <w:highlight w:val="lightGray"/>
-        </w:rPr>
-        <w:t xml:space="preserve"> = </w:t>
-      </w:r>
-      <w:proofErr w:type="spellStart"/>
-      <w:r>
-        <w:rPr>
-          <w:highlight w:val="lightGray"/>
-        </w:rPr>
-        <w:t>createTable</w:t>
-      </w:r>
-      <w:proofErr w:type="spellEnd"/>
-      <w:r>
-        <w:rPr>
-          <w:highlight w:val="lightGray"/>
-        </w:rPr>
-        <w:t>('###CONCEPT_FROM_WHICH_CHOOSE###',</w:t>
-      </w:r>
-    </w:p>
-    <w:p>
-      <w:pPr>
-        <w:spacing w:after="0"/>
-        <w:rPr>
-          <w:highlight w:val="lightGray"/>
-        </w:rPr>
-      </w:pPr>
-      <w:r>
-        <w:rPr>
-          <w:highlight w:val="lightGray"/>
-        </w:rPr>
-        <w:t xml:space="preserve">        </w:t>
-      </w:r>
-      <w:proofErr w:type="gramStart"/>
-      <w:r>
-        <w:rPr>
-          <w:highlight w:val="lightGray"/>
-        </w:rPr>
-        <w:t>arguments[</w:t>
-      </w:r>
-      <w:proofErr w:type="gramEnd"/>
-      <w:r>
-        <w:rPr>
-          <w:highlight w:val="lightGray"/>
-        </w:rPr>
-        <w:t>0].context,</w:t>
-      </w:r>
-    </w:p>
-    <w:p>
-      <w:pPr>
-        <w:spacing w:after="0"/>
-        <w:rPr>
-          <w:highlight w:val="lightGray"/>
-        </w:rPr>
-      </w:pPr>
-      <w:r>
-        <w:rPr>
-          <w:highlight w:val="lightGray"/>
-        </w:rPr>
-        <w:t xml:space="preserve">        this</w:t>
-      </w:r>
-      <w:proofErr w:type="gramStart"/>
-      <w:r>
-        <w:rPr>
-          <w:highlight w:val="lightGray"/>
-        </w:rPr>
-        <w:t>.#</w:t>
-      </w:r>
-      <w:proofErr w:type="gramEnd"/>
-      <w:r>
-        <w:rPr>
-          <w:highlight w:val="lightGray"/>
-        </w:rPr>
-        <w:t>##FUNC_TO_INIT_CREATION###,</w:t>
-      </w:r>
-    </w:p>
-    <w:p>
-      <w:pPr>
-        <w:spacing w:after="0"/>
-        <w:rPr>
-          <w:highlight w:val="lightGray"/>
-        </w:rPr>
-      </w:pPr>
-      <w:r>
-        <w:rPr>
-          <w:highlight w:val="lightGray"/>
-        </w:rPr>
-        <w:t xml:space="preserve">        </w:t>
-      </w:r>
-      <w:proofErr w:type="gramStart"/>
-      <w:r>
-        <w:rPr>
-          <w:highlight w:val="lightGray"/>
-        </w:rPr>
-        <w:t>null</w:t>
-      </w:r>
-      <w:proofErr w:type="gramEnd"/>
-      <w:r>
-        <w:rPr>
-          <w:highlight w:val="lightGray"/>
-        </w:rPr>
-        <w:t>,</w:t>
-      </w:r>
-    </w:p>
-    <w:p>
-      <w:pPr>
-        <w:spacing w:after="0"/>
-        <w:rPr>
-          <w:highlight w:val="lightGray"/>
-        </w:rPr>
-      </w:pPr>
-      <w:r>
-        <w:rPr>
-          <w:highlight w:val="lightGray"/>
-        </w:rPr>
-        <w:t xml:space="preserve">        </w:t>
-      </w:r>
-      <w:proofErr w:type="gramStart"/>
-      <w:r>
-        <w:rPr>
-          <w:highlight w:val="lightGray"/>
-        </w:rPr>
-        <w:t>arguments[</w:t>
-      </w:r>
-      <w:proofErr w:type="gramEnd"/>
-      <w:r>
-        <w:rPr>
-          <w:highlight w:val="lightGray"/>
-        </w:rPr>
-        <w:t>0].</w:t>
-      </w:r>
-      <w:proofErr w:type="spellStart"/>
-      <w:r>
-        <w:rPr>
-          <w:highlight w:val="lightGray"/>
-        </w:rPr>
-        <w:t>context.topElement.valuesManager.getValue</w:t>
-      </w:r>
-      <w:proofErr w:type="spellEnd"/>
-      <w:r>
-        <w:rPr>
-          <w:highlight w:val="lightGray"/>
-        </w:rPr>
-        <w:t>('ID'),</w:t>
-      </w:r>
-    </w:p>
-    <w:p>
-      <w:pPr>
-        <w:spacing w:after="0"/>
-        <w:rPr>
-          <w:highlight w:val="lightGray"/>
-        </w:rPr>
-      </w:pPr>
-      <w:r>
-        <w:rPr>
-          <w:highlight w:val="lightGray"/>
-        </w:rPr>
-        <w:t xml:space="preserve">        </w:t>
-      </w:r>
-      <w:proofErr w:type="gramStart"/>
-      <w:r>
-        <w:rPr>
-          <w:highlight w:val="lightGray"/>
-        </w:rPr>
-        <w:t>null</w:t>
-      </w:r>
-      <w:proofErr w:type="gramEnd"/>
-    </w:p>
-    <w:p>
-      <w:pPr>
-        <w:spacing w:after="0"/>
-        <w:rPr>
-          <w:highlight w:val="lightGray"/>
-        </w:rPr>
-      </w:pPr>
-      <w:r>
-        <w:rPr>
-          <w:highlight w:val="lightGray"/>
-        </w:rPr>
-        <w:t xml:space="preserve">      );</w:t>
-      </w:r>
-    </w:p>
-    <w:p>
-      <w:pPr>
-        <w:spacing w:after="0"/>
-        <w:rPr>
-          <w:highlight w:val="lightGray"/>
-        </w:rPr>
-      </w:pPr>
-      <w:r>
-        <w:rPr>
-          <w:highlight w:val="lightGray"/>
-        </w:rPr>
-        <w:t xml:space="preserve">  },</w:t>
-      </w:r>
-    </w:p>
-    <w:p>
-      <w:pPr>
-        <w:spacing w:after="0"/>
-        <w:rPr>
-          <w:highlight w:val="lightGray"/>
-        </w:rPr>
-      </w:pPr>
-      <w:r>
-        <w:rPr>
-          <w:highlight w:val="lightGray"/>
-        </w:rPr>
-        <w:t xml:space="preserve">  ###FUNC_TO_INIT_CREATION###: function (</w:t>
-      </w:r>
-      <w:proofErr w:type="spellStart"/>
-      <w:r>
-        <w:rPr>
-          <w:highlight w:val="lightGray"/>
-        </w:rPr>
-        <w:t>srcRecords</w:t>
-      </w:r>
-      <w:proofErr w:type="spellEnd"/>
-      <w:r>
-        <w:rPr>
-          <w:highlight w:val="lightGray"/>
-        </w:rPr>
-        <w:t>, context) {</w:t>
-      </w:r>
-    </w:p>
-    <w:p>
-      <w:pPr>
-        <w:spacing w:after="0"/>
-        <w:rPr>
-          <w:highlight w:val="lightGray"/>
-        </w:rPr>
-      </w:pPr>
-      <w:r>
-        <w:rPr>
-          <w:highlight w:val="lightGray"/>
-        </w:rPr>
-        <w:t xml:space="preserve">    </w:t>
-      </w:r>
-      <w:proofErr w:type="spellStart"/>
-      <w:proofErr w:type="gramStart"/>
-      <w:r>
-        <w:rPr>
-          <w:highlight w:val="lightGray"/>
-        </w:rPr>
-        <w:t>createFrom</w:t>
-      </w:r>
-      <w:proofErr w:type="spellEnd"/>
-      <w:r>
-        <w:rPr>
-          <w:highlight w:val="lightGray"/>
-        </w:rPr>
-        <w:t>(</w:t>
-      </w:r>
-      <w:proofErr w:type="spellStart"/>
-      <w:proofErr w:type="gramEnd"/>
-      <w:r>
-        <w:rPr>
-          <w:highlight w:val="lightGray"/>
-        </w:rPr>
-        <w:t>srcRecords</w:t>
-      </w:r>
-      <w:proofErr w:type="spellEnd"/>
-      <w:r>
-        <w:rPr>
-          <w:highlight w:val="lightGray"/>
-        </w:rPr>
-        <w:t>, function (</w:t>
-      </w:r>
-      <w:proofErr w:type="spellStart"/>
-      <w:r>
-        <w:rPr>
-          <w:highlight w:val="lightGray"/>
-        </w:rPr>
-        <w:t>srcRecord</w:t>
-      </w:r>
-      <w:proofErr w:type="spellEnd"/>
-      <w:r>
-        <w:rPr>
-          <w:highlight w:val="lightGray"/>
-        </w:rPr>
-        <w:t>) {return '</w:t>
-      </w:r>
-      <w:proofErr w:type="spellStart"/>
-      <w:r>
-        <w:rPr>
-          <w:highlight w:val="lightGray"/>
-        </w:rPr>
-        <w:t>CategoryOffer</w:t>
-      </w:r>
-      <w:proofErr w:type="spellEnd"/>
-      <w:r>
-        <w:rPr>
-          <w:highlight w:val="lightGray"/>
-        </w:rPr>
-        <w:t>';},</w:t>
-      </w:r>
-    </w:p>
-    <w:p>
-      <w:pPr>
-        <w:spacing w:after="0"/>
-        <w:rPr>
-          <w:highlight w:val="lightGray"/>
-        </w:rPr>
-      </w:pPr>
-      <w:r>
-        <w:rPr>
-          <w:highlight w:val="lightGray"/>
-        </w:rPr>
-        <w:t xml:space="preserve">      </w:t>
-      </w:r>
-      <w:r>
-        <w:rPr>
-          <w:highlight w:val="lightGray"/>
-        </w:rPr>
-        <w:t>###CREATED_CONCEPT_NAME###</w:t>
-      </w:r>
-      <w:r>
-        <w:rPr>
-          <w:highlight w:val="lightGray"/>
-        </w:rPr>
-        <w:t>.</w:t>
-      </w:r>
-      <w:proofErr w:type="gramStart"/>
-      <w:r>
-        <w:rPr>
-          <w:highlight w:val="lightGray"/>
-        </w:rPr>
-        <w:t>CreateFromMethods[</w:t>
-      </w:r>
-      <w:proofErr w:type="gramEnd"/>
-      <w:r>
-        <w:rPr>
-          <w:highlight w:val="lightGray"/>
-        </w:rPr>
-        <w:t>0].###FUNC_TO_CREATE_SINGLE_INSTANCE###,</w:t>
-      </w:r>
-    </w:p>
-    <w:p>
-      <w:pPr>
-        <w:spacing w:after="0"/>
-        <w:rPr>
-          <w:highlight w:val="lightGray"/>
-        </w:rPr>
-      </w:pPr>
-      <w:r>
-        <w:rPr>
-          <w:highlight w:val="lightGray"/>
-        </w:rPr>
-        <w:t xml:space="preserve">      </w:t>
-      </w:r>
-      <w:proofErr w:type="gramStart"/>
-      <w:r>
-        <w:rPr>
-          <w:highlight w:val="lightGray"/>
-        </w:rPr>
-        <w:t>context</w:t>
-      </w:r>
-      <w:proofErr w:type="gramEnd"/>
-      <w:r>
-        <w:rPr>
-          <w:highlight w:val="lightGray"/>
-        </w:rPr>
-        <w:t>);</w:t>
-      </w:r>
-    </w:p>
-    <w:p>
-      <w:pPr>
-        <w:spacing w:after="0"/>
-        <w:rPr>
-          <w:highlight w:val="lightGray"/>
-        </w:rPr>
-      </w:pPr>
-      <w:r>
-        <w:rPr>
-          <w:highlight w:val="lightGray"/>
-        </w:rPr>
-        <w:t xml:space="preserve">  },</w:t>
-      </w:r>
-    </w:p>
-    <w:p>
-      <w:pPr>
-        <w:spacing w:after="0"/>
-        <w:rPr>
-          <w:highlight w:val="lightGray"/>
-        </w:rPr>
-      </w:pPr>
-      <w:r>
-        <w:rPr>
-          <w:highlight w:val="lightGray"/>
-        </w:rPr>
-        <w:t xml:space="preserve">  ###FUNC_TO_CREATE_SINGLE_INSTANCE###: function (</w:t>
-      </w:r>
-      <w:proofErr w:type="spellStart"/>
-      <w:r>
-        <w:rPr>
-          <w:highlight w:val="lightGray"/>
-        </w:rPr>
-        <w:t>dstRec</w:t>
-      </w:r>
-      <w:proofErr w:type="spellEnd"/>
-      <w:r>
-        <w:rPr>
-          <w:highlight w:val="lightGray"/>
-        </w:rPr>
-        <w:t xml:space="preserve">, </w:t>
-      </w:r>
-      <w:proofErr w:type="spellStart"/>
-      <w:r>
-        <w:rPr>
-          <w:highlight w:val="lightGray"/>
-        </w:rPr>
-        <w:t>srcRec</w:t>
-      </w:r>
-      <w:proofErr w:type="spellEnd"/>
-      <w:r>
-        <w:rPr>
-          <w:highlight w:val="lightGray"/>
-        </w:rPr>
-        <w:t xml:space="preserve">, </w:t>
-      </w:r>
-      <w:proofErr w:type="spellStart"/>
-      <w:r>
-        <w:rPr>
-          <w:highlight w:val="lightGray"/>
-        </w:rPr>
-        <w:t>mainID</w:t>
-      </w:r>
-      <w:proofErr w:type="spellEnd"/>
-      <w:r>
-        <w:rPr>
-          <w:highlight w:val="lightGray"/>
-        </w:rPr>
-        <w:t>) {</w:t>
-      </w:r>
-    </w:p>
-    <w:p>
-      <w:pPr>
-        <w:spacing w:after="0"/>
-        <w:rPr>
-          <w:highlight w:val="lightGray"/>
-        </w:rPr>
-      </w:pPr>
-      <w:r>
-        <w:rPr>
-          <w:highlight w:val="lightGray"/>
-        </w:rPr>
-        <w:t xml:space="preserve">   // For many-to-many:</w:t>
+        <w:t>Is placed to</w:t>
+      </w:r>
+      <w:r>
+        <w:t>:</w:t>
       </w:r>
       <w:bookmarkStart w:id="0" w:name="_GoBack"/>
       <w:bookmarkEnd w:id="0"/>
+      <w:r>
+        <w:t xml:space="preserve"> </w:t>
+      </w:r>
+    </w:p>
+    <w:p>
+      <w:pPr>
+        <w:spacing w:after="0"/>
+        <w:rPr>
+          <w:highlight w:val="lightGray"/>
+        </w:rPr>
+      </w:pPr>
+      <w:r>
+        <w:rPr>
+          <w:highlight w:val="lightGray"/>
+        </w:rPr>
+        <w:t xml:space="preserve"> </w:t>
+      </w:r>
+      <w:r>
+        <w:rPr>
+          <w:highlight w:val="lightGray"/>
+        </w:rPr>
+        <w:t>[{</w:t>
+      </w:r>
+    </w:p>
+    <w:p>
+      <w:pPr>
+        <w:spacing w:after="0"/>
+        <w:rPr>
+          <w:highlight w:val="lightGray"/>
+        </w:rPr>
+      </w:pPr>
+      <w:r>
+        <w:rPr>
+          <w:highlight w:val="lightGray"/>
+        </w:rPr>
+        <w:t xml:space="preserve">  </w:t>
+      </w:r>
+      <w:proofErr w:type="gramStart"/>
+      <w:r>
+        <w:rPr>
+          <w:highlight w:val="lightGray"/>
+        </w:rPr>
+        <w:t>title</w:t>
+      </w:r>
+      <w:proofErr w:type="gramEnd"/>
+      <w:r>
+        <w:rPr>
+          <w:highlight w:val="lightGray"/>
+        </w:rPr>
+        <w:t>: '###TITLE###',</w:t>
+      </w:r>
+    </w:p>
+    <w:p>
+      <w:pPr>
+        <w:spacing w:after="0"/>
+        <w:rPr>
+          <w:highlight w:val="lightGray"/>
+        </w:rPr>
+      </w:pPr>
+      <w:r>
+        <w:rPr>
+          <w:highlight w:val="lightGray"/>
+        </w:rPr>
+        <w:t xml:space="preserve">  </w:t>
+      </w:r>
+      <w:proofErr w:type="spellStart"/>
+      <w:proofErr w:type="gramStart"/>
+      <w:r>
+        <w:rPr>
+          <w:highlight w:val="lightGray"/>
+        </w:rPr>
+        <w:t>showHover</w:t>
+      </w:r>
+      <w:proofErr w:type="spellEnd"/>
+      <w:proofErr w:type="gramEnd"/>
+      <w:r>
+        <w:rPr>
+          <w:highlight w:val="lightGray"/>
+        </w:rPr>
+        <w:t>: true,</w:t>
+      </w:r>
+    </w:p>
+    <w:p>
+      <w:pPr>
+        <w:spacing w:after="0"/>
+        <w:rPr>
+          <w:highlight w:val="lightGray"/>
+        </w:rPr>
+      </w:pPr>
+      <w:r>
+        <w:rPr>
+          <w:highlight w:val="lightGray"/>
+        </w:rPr>
+        <w:t xml:space="preserve">  </w:t>
+      </w:r>
+      <w:proofErr w:type="spellStart"/>
+      <w:proofErr w:type="gramStart"/>
+      <w:r>
+        <w:rPr>
+          <w:highlight w:val="lightGray"/>
+        </w:rPr>
+        <w:t>cellHover</w:t>
+      </w:r>
+      <w:proofErr w:type="spellEnd"/>
+      <w:proofErr w:type="gramEnd"/>
+      <w:r>
+        <w:rPr>
+          <w:highlight w:val="lightGray"/>
+        </w:rPr>
+        <w:t>: '###TIP_TEXT###',</w:t>
+      </w:r>
+    </w:p>
+    <w:p>
+      <w:pPr>
+        <w:spacing w:after="0"/>
+        <w:rPr>
+          <w:highlight w:val="lightGray"/>
+        </w:rPr>
+      </w:pPr>
+      <w:r>
+        <w:rPr>
+          <w:highlight w:val="lightGray"/>
+        </w:rPr>
+        <w:t xml:space="preserve">  </w:t>
+      </w:r>
+      <w:proofErr w:type="gramStart"/>
+      <w:r>
+        <w:rPr>
+          <w:highlight w:val="lightGray"/>
+        </w:rPr>
+        <w:t>icon</w:t>
+      </w:r>
+      <w:proofErr w:type="gramEnd"/>
+      <w:r>
+        <w:rPr>
+          <w:highlight w:val="lightGray"/>
+        </w:rPr>
+        <w:t xml:space="preserve">: </w:t>
+      </w:r>
+      <w:proofErr w:type="spellStart"/>
+      <w:r>
+        <w:rPr>
+          <w:highlight w:val="lightGray"/>
+        </w:rPr>
+        <w:t>isc.Page.getAppImgDir</w:t>
+      </w:r>
+      <w:proofErr w:type="spellEnd"/>
+      <w:r>
+        <w:rPr>
+          <w:highlight w:val="lightGray"/>
+        </w:rPr>
+        <w:t>() + 'add.png',</w:t>
+      </w:r>
+    </w:p>
+    <w:p>
+      <w:pPr>
+        <w:spacing w:after="0"/>
+        <w:rPr>
+          <w:highlight w:val="lightGray"/>
+        </w:rPr>
+      </w:pPr>
+      <w:r>
+        <w:rPr>
+          <w:highlight w:val="lightGray"/>
+        </w:rPr>
+        <w:t xml:space="preserve">  </w:t>
+      </w:r>
+      <w:proofErr w:type="gramStart"/>
+      <w:r>
+        <w:rPr>
+          <w:highlight w:val="lightGray"/>
+        </w:rPr>
+        <w:t>click</w:t>
+      </w:r>
+      <w:proofErr w:type="gramEnd"/>
+      <w:r>
+        <w:rPr>
+          <w:highlight w:val="lightGray"/>
+        </w:rPr>
+        <w:t>: function (</w:t>
+      </w:r>
+      <w:proofErr w:type="spellStart"/>
+      <w:r>
+        <w:rPr>
+          <w:highlight w:val="lightGray"/>
+        </w:rPr>
+        <w:t>topElement</w:t>
+      </w:r>
+      <w:proofErr w:type="spellEnd"/>
+      <w:r>
+        <w:rPr>
+          <w:highlight w:val="lightGray"/>
+        </w:rPr>
+        <w:t>) {</w:t>
+      </w:r>
+    </w:p>
+    <w:p>
+      <w:pPr>
+        <w:spacing w:after="0"/>
+        <w:rPr>
+          <w:highlight w:val="lightGray"/>
+        </w:rPr>
+      </w:pPr>
+      <w:r>
+        <w:rPr>
+          <w:highlight w:val="lightGray"/>
+        </w:rPr>
+        <w:t xml:space="preserve">     </w:t>
+      </w:r>
+      <w:proofErr w:type="spellStart"/>
+      <w:proofErr w:type="gramStart"/>
+      <w:r>
+        <w:rPr>
+          <w:highlight w:val="lightGray"/>
+        </w:rPr>
+        <w:t>var</w:t>
+      </w:r>
+      <w:proofErr w:type="spellEnd"/>
+      <w:proofErr w:type="gramEnd"/>
+      <w:r>
+        <w:rPr>
+          <w:highlight w:val="lightGray"/>
+        </w:rPr>
+        <w:t xml:space="preserve"> </w:t>
+      </w:r>
+      <w:proofErr w:type="spellStart"/>
+      <w:r>
+        <w:rPr>
+          <w:highlight w:val="lightGray"/>
+        </w:rPr>
+        <w:t>tbl</w:t>
+      </w:r>
+      <w:proofErr w:type="spellEnd"/>
+      <w:r>
+        <w:rPr>
+          <w:highlight w:val="lightGray"/>
+        </w:rPr>
+        <w:t xml:space="preserve"> = </w:t>
+      </w:r>
+      <w:proofErr w:type="spellStart"/>
+      <w:r>
+        <w:rPr>
+          <w:highlight w:val="lightGray"/>
+        </w:rPr>
+        <w:t>createTable</w:t>
+      </w:r>
+      <w:proofErr w:type="spellEnd"/>
+      <w:r>
+        <w:rPr>
+          <w:highlight w:val="lightGray"/>
+        </w:rPr>
+        <w:t>('###CONCEPT_FROM_WHICH_CHOOSE###',</w:t>
+      </w:r>
+    </w:p>
+    <w:p>
+      <w:pPr>
+        <w:spacing w:after="0"/>
+        <w:rPr>
+          <w:highlight w:val="lightGray"/>
+        </w:rPr>
+      </w:pPr>
+      <w:r>
+        <w:rPr>
+          <w:highlight w:val="lightGray"/>
+        </w:rPr>
+        <w:t xml:space="preserve">        </w:t>
+      </w:r>
+      <w:proofErr w:type="gramStart"/>
+      <w:r>
+        <w:rPr>
+          <w:highlight w:val="lightGray"/>
+        </w:rPr>
+        <w:t>arguments[</w:t>
+      </w:r>
+      <w:proofErr w:type="gramEnd"/>
+      <w:r>
+        <w:rPr>
+          <w:highlight w:val="lightGray"/>
+        </w:rPr>
+        <w:t>0].context,</w:t>
+      </w:r>
+    </w:p>
+    <w:p>
+      <w:pPr>
+        <w:spacing w:after="0"/>
+        <w:rPr>
+          <w:highlight w:val="lightGray"/>
+        </w:rPr>
+      </w:pPr>
+      <w:r>
+        <w:rPr>
+          <w:highlight w:val="lightGray"/>
+        </w:rPr>
+        <w:t xml:space="preserve">        this</w:t>
+      </w:r>
+      <w:proofErr w:type="gramStart"/>
+      <w:r>
+        <w:rPr>
+          <w:highlight w:val="lightGray"/>
+        </w:rPr>
+        <w:t>.#</w:t>
+      </w:r>
+      <w:proofErr w:type="gramEnd"/>
+      <w:r>
+        <w:rPr>
+          <w:highlight w:val="lightGray"/>
+        </w:rPr>
+        <w:t>##FUNC_TO_INIT_CREATION###,</w:t>
+      </w:r>
+    </w:p>
+    <w:p>
+      <w:pPr>
+        <w:spacing w:after="0"/>
+        <w:rPr>
+          <w:highlight w:val="lightGray"/>
+        </w:rPr>
+      </w:pPr>
+      <w:r>
+        <w:rPr>
+          <w:highlight w:val="lightGray"/>
+        </w:rPr>
+        <w:t xml:space="preserve">        </w:t>
+      </w:r>
+      <w:proofErr w:type="gramStart"/>
+      <w:r>
+        <w:rPr>
+          <w:highlight w:val="lightGray"/>
+        </w:rPr>
+        <w:t>null</w:t>
+      </w:r>
+      <w:proofErr w:type="gramEnd"/>
+      <w:r>
+        <w:rPr>
+          <w:highlight w:val="lightGray"/>
+        </w:rPr>
+        <w:t>,</w:t>
+      </w:r>
+    </w:p>
+    <w:p>
+      <w:pPr>
+        <w:spacing w:after="0"/>
+        <w:rPr>
+          <w:highlight w:val="lightGray"/>
+        </w:rPr>
+      </w:pPr>
+      <w:r>
+        <w:rPr>
+          <w:highlight w:val="lightGray"/>
+        </w:rPr>
+        <w:t xml:space="preserve">        </w:t>
+      </w:r>
+      <w:proofErr w:type="gramStart"/>
+      <w:r>
+        <w:rPr>
+          <w:highlight w:val="lightGray"/>
+        </w:rPr>
+        <w:t>arguments[</w:t>
+      </w:r>
+      <w:proofErr w:type="gramEnd"/>
+      <w:r>
+        <w:rPr>
+          <w:highlight w:val="lightGray"/>
+        </w:rPr>
+        <w:t>0].</w:t>
+      </w:r>
+      <w:proofErr w:type="spellStart"/>
+      <w:r>
+        <w:rPr>
+          <w:highlight w:val="lightGray"/>
+        </w:rPr>
+        <w:t>context.topElement.valuesManager.getValue</w:t>
+      </w:r>
+      <w:proofErr w:type="spellEnd"/>
+      <w:r>
+        <w:rPr>
+          <w:highlight w:val="lightGray"/>
+        </w:rPr>
+        <w:t>('ID'),</w:t>
+      </w:r>
+    </w:p>
+    <w:p>
+      <w:pPr>
+        <w:spacing w:after="0"/>
+        <w:rPr>
+          <w:highlight w:val="lightGray"/>
+        </w:rPr>
+      </w:pPr>
+      <w:r>
+        <w:rPr>
+          <w:highlight w:val="lightGray"/>
+        </w:rPr>
+        <w:t xml:space="preserve">        </w:t>
+      </w:r>
+      <w:proofErr w:type="gramStart"/>
+      <w:r>
+        <w:rPr>
+          <w:highlight w:val="lightGray"/>
+        </w:rPr>
+        <w:t>null</w:t>
+      </w:r>
+      <w:proofErr w:type="gramEnd"/>
+    </w:p>
+    <w:p>
+      <w:pPr>
+        <w:spacing w:after="0"/>
+        <w:rPr>
+          <w:highlight w:val="lightGray"/>
+        </w:rPr>
+      </w:pPr>
+      <w:r>
+        <w:rPr>
+          <w:highlight w:val="lightGray"/>
+        </w:rPr>
+        <w:t xml:space="preserve">      );</w:t>
+      </w:r>
+    </w:p>
+    <w:p>
+      <w:pPr>
+        <w:spacing w:after="0"/>
+        <w:rPr>
+          <w:highlight w:val="lightGray"/>
+        </w:rPr>
+      </w:pPr>
+      <w:r>
+        <w:rPr>
+          <w:highlight w:val="lightGray"/>
+        </w:rPr>
+        <w:t xml:space="preserve">  },</w:t>
+      </w:r>
+    </w:p>
+    <w:p>
+      <w:pPr>
+        <w:spacing w:after="0"/>
+        <w:rPr>
+          <w:highlight w:val="lightGray"/>
+        </w:rPr>
+      </w:pPr>
+      <w:r>
+        <w:rPr>
+          <w:highlight w:val="lightGray"/>
+        </w:rPr>
+        <w:t xml:space="preserve">  ###FUNC_TO_INIT_CREATION###: function (</w:t>
+      </w:r>
+      <w:proofErr w:type="spellStart"/>
+      <w:r>
+        <w:rPr>
+          <w:highlight w:val="lightGray"/>
+        </w:rPr>
+        <w:t>srcRecords</w:t>
+      </w:r>
+      <w:proofErr w:type="spellEnd"/>
+      <w:r>
+        <w:rPr>
+          <w:highlight w:val="lightGray"/>
+        </w:rPr>
+        <w:t>, context) {</w:t>
+      </w:r>
+    </w:p>
+    <w:p>
+      <w:pPr>
+        <w:spacing w:after="0"/>
+        <w:rPr>
+          <w:highlight w:val="lightGray"/>
+        </w:rPr>
+      </w:pPr>
+      <w:r>
+        <w:rPr>
+          <w:highlight w:val="lightGray"/>
+        </w:rPr>
+        <w:t xml:space="preserve">    </w:t>
+      </w:r>
+      <w:proofErr w:type="spellStart"/>
+      <w:proofErr w:type="gramStart"/>
+      <w:r>
+        <w:rPr>
+          <w:highlight w:val="lightGray"/>
+        </w:rPr>
+        <w:t>createFrom</w:t>
+      </w:r>
+      <w:proofErr w:type="spellEnd"/>
+      <w:r>
+        <w:rPr>
+          <w:highlight w:val="lightGray"/>
+        </w:rPr>
+        <w:t>(</w:t>
+      </w:r>
+      <w:proofErr w:type="spellStart"/>
+      <w:proofErr w:type="gramEnd"/>
+      <w:r>
+        <w:rPr>
+          <w:highlight w:val="lightGray"/>
+        </w:rPr>
+        <w:t>srcRecords</w:t>
+      </w:r>
+      <w:proofErr w:type="spellEnd"/>
+      <w:r>
+        <w:rPr>
+          <w:highlight w:val="lightGray"/>
+        </w:rPr>
+        <w:t>, function (</w:t>
+      </w:r>
+      <w:proofErr w:type="spellStart"/>
+      <w:r>
+        <w:rPr>
+          <w:highlight w:val="lightGray"/>
+        </w:rPr>
+        <w:t>srcRecord</w:t>
+      </w:r>
+      <w:proofErr w:type="spellEnd"/>
+      <w:r>
+        <w:rPr>
+          <w:highlight w:val="lightGray"/>
+        </w:rPr>
+        <w:t>) {return '</w:t>
+      </w:r>
+      <w:proofErr w:type="spellStart"/>
+      <w:r>
+        <w:rPr>
+          <w:highlight w:val="lightGray"/>
+        </w:rPr>
+        <w:t>CategoryOffer</w:t>
+      </w:r>
+      <w:proofErr w:type="spellEnd"/>
+      <w:r>
+        <w:rPr>
+          <w:highlight w:val="lightGray"/>
+        </w:rPr>
+        <w:t>';},</w:t>
+      </w:r>
+    </w:p>
+    <w:p>
+      <w:pPr>
+        <w:spacing w:after="0"/>
+        <w:rPr>
+          <w:highlight w:val="lightGray"/>
+        </w:rPr>
+      </w:pPr>
+      <w:r>
+        <w:rPr>
+          <w:highlight w:val="lightGray"/>
+        </w:rPr>
+        <w:t xml:space="preserve">      </w:t>
+      </w:r>
+      <w:r>
+        <w:rPr>
+          <w:highlight w:val="lightGray"/>
+        </w:rPr>
+        <w:t>###CREATED_CONCEPT_NAME###</w:t>
+      </w:r>
+      <w:r>
+        <w:rPr>
+          <w:highlight w:val="lightGray"/>
+        </w:rPr>
+        <w:t>.</w:t>
+      </w:r>
+      <w:proofErr w:type="gramStart"/>
+      <w:r>
+        <w:rPr>
+          <w:highlight w:val="lightGray"/>
+        </w:rPr>
+        <w:t>CreateFromMethods[</w:t>
+      </w:r>
+      <w:proofErr w:type="gramEnd"/>
+      <w:r>
+        <w:rPr>
+          <w:highlight w:val="lightGray"/>
+        </w:rPr>
+        <w:t>0].###FUNC_TO_CREATE_SINGLE_INSTANCE###,</w:t>
+      </w:r>
+    </w:p>
+    <w:p>
+      <w:pPr>
+        <w:spacing w:after="0"/>
+        <w:rPr>
+          <w:highlight w:val="lightGray"/>
+        </w:rPr>
+      </w:pPr>
+      <w:r>
+        <w:rPr>
+          <w:highlight w:val="lightGray"/>
+        </w:rPr>
+        <w:t xml:space="preserve">      </w:t>
+      </w:r>
+      <w:proofErr w:type="gramStart"/>
+      <w:r>
+        <w:rPr>
+          <w:highlight w:val="lightGray"/>
+        </w:rPr>
+        <w:t>context</w:t>
+      </w:r>
+      <w:proofErr w:type="gramEnd"/>
+      <w:r>
+        <w:rPr>
+          <w:highlight w:val="lightGray"/>
+        </w:rPr>
+        <w:t>);</w:t>
+      </w:r>
+    </w:p>
+    <w:p>
+      <w:pPr>
+        <w:spacing w:after="0"/>
+        <w:rPr>
+          <w:highlight w:val="lightGray"/>
+        </w:rPr>
+      </w:pPr>
+      <w:r>
+        <w:rPr>
+          <w:highlight w:val="lightGray"/>
+        </w:rPr>
+        <w:t xml:space="preserve">  },</w:t>
+      </w:r>
+    </w:p>
+    <w:p>
+      <w:pPr>
+        <w:spacing w:after="0"/>
+        <w:rPr>
+          <w:highlight w:val="lightGray"/>
+        </w:rPr>
+      </w:pPr>
+      <w:r>
+        <w:rPr>
+          <w:highlight w:val="lightGray"/>
+        </w:rPr>
+        <w:t xml:space="preserve">  ###FUNC_TO_CREATE_SINGLE_INSTANCE###: function (</w:t>
+      </w:r>
+      <w:proofErr w:type="spellStart"/>
+      <w:r>
+        <w:rPr>
+          <w:highlight w:val="lightGray"/>
+        </w:rPr>
+        <w:t>dstRec</w:t>
+      </w:r>
+      <w:proofErr w:type="spellEnd"/>
+      <w:r>
+        <w:rPr>
+          <w:highlight w:val="lightGray"/>
+        </w:rPr>
+        <w:t xml:space="preserve">, </w:t>
+      </w:r>
+      <w:proofErr w:type="spellStart"/>
+      <w:r>
+        <w:rPr>
+          <w:highlight w:val="lightGray"/>
+        </w:rPr>
+        <w:t>srcRec</w:t>
+      </w:r>
+      <w:proofErr w:type="spellEnd"/>
+      <w:r>
+        <w:rPr>
+          <w:highlight w:val="lightGray"/>
+        </w:rPr>
+        <w:t xml:space="preserve">, </w:t>
+      </w:r>
+      <w:proofErr w:type="spellStart"/>
+      <w:r>
+        <w:rPr>
+          <w:highlight w:val="lightGray"/>
+        </w:rPr>
+        <w:t>mainID</w:t>
+      </w:r>
+      <w:proofErr w:type="spellEnd"/>
+      <w:r>
+        <w:rPr>
+          <w:highlight w:val="lightGray"/>
+        </w:rPr>
+        <w:t>) {</w:t>
+      </w:r>
+    </w:p>
+    <w:p>
+      <w:pPr>
+        <w:spacing w:after="0"/>
+        <w:rPr>
+          <w:highlight w:val="lightGray"/>
+        </w:rPr>
+      </w:pPr>
+      <w:r>
+        <w:rPr>
+          <w:highlight w:val="lightGray"/>
+        </w:rPr>
+        <w:t xml:space="preserve">   // For many-to-many:</w:t>
+      </w:r>
     </w:p>
     <w:p>
       <w:pPr>

</xml_diff>